<commit_message>
agregue la cte del error y el orden de convergencia al 1 c, y borre del informe el pto 3 y 4 que decia que NR no convergia
</commit_message>
<xml_diff>
--- a/PT21.docx
+++ b/PT21.docx
@@ -41,7 +41,7 @@
             <v:imagedata r:id="rId6" o:title=""/>
             <w10:wrap anchory="page"/>
           </v:shape>
-          <o:OLEObject Type="Embed" ProgID="Word.Picture.8" ShapeID="_x0000_s1033" DrawAspect="Content" ObjectID="_1586749334" r:id="rId7"/>
+          <o:OLEObject Type="Embed" ProgID="Word.Picture.8" ShapeID="_x0000_s1033" DrawAspect="Content" ObjectID="_1587854804" r:id="rId7"/>
         </w:object>
       </w:r>
       <w:r>
@@ -32537,47 +32537,47 @@
           <w:sz w:val="24"/>
           <w:szCs w:val="24"/>
         </w:rPr>
-        <w:t>Debido a que los métodos de Punto Fijo y Newton-Raphson divergen, no se pueden hallar las raíces en este caso tampoco, por lo tanto, no hay valores para comparar.</w:t>
+        <w:t xml:space="preserve">Debido a que </w:t>
       </w:r>
-    </w:p>
-    <w:p>
-      <w:pPr>
-        <w:spacing w:before="100" w:beforeAutospacing="1" w:after="100" w:afterAutospacing="1" w:line="240" w:lineRule="auto"/>
-        <w:ind w:firstLine="708"/>
-        <w:jc w:val="both"/>
-        <w:rPr>
-          <w:rFonts w:ascii="Times New Roman" w:hAnsi="Times New Roman"/>
-          <w:sz w:val="24"/>
-          <w:szCs w:val="24"/>
-        </w:rPr>
-      </w:pPr>
       <w:r>
         <w:rPr>
           <w:rFonts w:ascii="Times New Roman" w:hAnsi="Times New Roman"/>
           <w:sz w:val="24"/>
           <w:szCs w:val="24"/>
         </w:rPr>
-        <w:t>El tercer punto trata de hallar el intervalo máximo de convergencia de cada raíz según el método de Newton-Raphson. Debido a que el método diverge al intentar encontrar las raíces para esta función, puede que no exista ningún intervalo de convergencia.</w:t>
+        <w:t>el</w:t>
       </w:r>
-    </w:p>
-    <w:p>
-      <w:pPr>
-        <w:spacing w:before="100" w:beforeAutospacing="1" w:after="100" w:afterAutospacing="1" w:line="240" w:lineRule="auto"/>
-        <w:ind w:firstLine="708"/>
-        <w:jc w:val="both"/>
-        <w:rPr>
-          <w:rFonts w:ascii="Times New Roman" w:hAnsi="Times New Roman"/>
-          <w:sz w:val="24"/>
-          <w:szCs w:val="24"/>
-        </w:rPr>
-      </w:pPr>
       <w:r>
         <w:rPr>
           <w:rFonts w:ascii="Times New Roman" w:hAnsi="Times New Roman"/>
           <w:sz w:val="24"/>
           <w:szCs w:val="24"/>
         </w:rPr>
-        <w:t>En el cuarto punto existe el mismo problema que en los puntos anteriores ya que se trata de analizar el comportamiento del método Newton-Raphson y el mismo diverge.</w:t>
+        <w:t xml:space="preserve"> método de Punto Fijo </w:t>
+      </w:r>
+      <w:r>
+        <w:rPr>
+          <w:rFonts w:ascii="Times New Roman" w:hAnsi="Times New Roman"/>
+          <w:sz w:val="24"/>
+          <w:szCs w:val="24"/>
+        </w:rPr>
+        <w:t>d</w:t>
+      </w:r>
+      <w:r>
+        <w:rPr>
+          <w:rFonts w:ascii="Times New Roman" w:hAnsi="Times New Roman"/>
+          <w:sz w:val="24"/>
+          <w:szCs w:val="24"/>
+        </w:rPr>
+        <w:t>iverge, no se pueden hallar las raíces en este caso, por lo tanto, no hay valores para comparar</w:t>
+      </w:r>
+      <w:r>
+        <w:rPr>
+          <w:rFonts w:ascii="Times New Roman" w:hAnsi="Times New Roman"/>
+          <w:sz w:val="24"/>
+          <w:szCs w:val="24"/>
+        </w:rPr>
+        <w:t xml:space="preserve"> para este método.</w:t>
       </w:r>
     </w:p>
     <w:p>
@@ -32602,6 +32602,8 @@
         </w:rPr>
         <w:t>Conclusiones:</w:t>
       </w:r>
+      <w:bookmarkStart w:id="3" w:name="_GoBack"/>
+      <w:bookmarkEnd w:id="3"/>
     </w:p>
     <w:p>
       <w:pPr>
@@ -32654,17 +32656,7 @@
           <w:sz w:val="24"/>
           <w:szCs w:val="24"/>
         </w:rPr>
-        <w:t xml:space="preserve"> cambien los valores de la función, y la convergencia incondicional del método resul</w:t>
-      </w:r>
-      <w:bookmarkStart w:id="3" w:name="_GoBack"/>
-      <w:bookmarkEnd w:id="3"/>
-      <w:r>
-        <w:rPr>
-          <w:rFonts w:ascii="Times New Roman" w:hAnsi="Times New Roman"/>
-          <w:sz w:val="24"/>
-          <w:szCs w:val="24"/>
-        </w:rPr>
-        <w:t xml:space="preserve">ta muy útil cuando los otros métodos considerados divergen. </w:t>
+        <w:t xml:space="preserve"> cambien los valores de la función, y la convergencia incondicional del método resulta muy útil cuando los otros métodos considerados divergen. </w:t>
       </w:r>
     </w:p>
     <w:p>
@@ -32684,7 +32676,6 @@
           <w:szCs w:val="24"/>
         </w:rPr>
         <w:tab/>
-        <w:t>Respecto de los métodos de Punto Fijo y Newton-Raphson se puede apreciar que dependerán de la función a evaluar ya que puede ser que no exista una semilla tal que el método converja, o hallarla es extremadamente difícil.</w:t>
       </w:r>
     </w:p>
     <w:p>
@@ -34746,7 +34737,7 @@
 </file>
 
 <file path=customXml/itemProps1.xml><?xml version="1.0" encoding="utf-8"?>
-<ds:datastoreItem xmlns:ds="http://schemas.openxmlformats.org/officeDocument/2006/customXml" ds:itemID="{B46C040D-04F1-4ABC-B460-7E3E5D31E31D}">
+<ds:datastoreItem xmlns:ds="http://schemas.openxmlformats.org/officeDocument/2006/customXml" ds:itemID="{A502E649-5E9C-48F8-9F8B-819FA79848F6}">
   <ds:schemaRefs>
     <ds:schemaRef ds:uri="http://schemas.openxmlformats.org/officeDocument/2006/bibliography"/>
   </ds:schemaRefs>

</xml_diff>